<commit_message>
Uses cases SOS7, SOS20 & SOS22 updated
</commit_message>
<xml_diff>
--- a/specifications/use-cases/SOS7 – Private Accounts  - Kian.docx
+++ b/specifications/use-cases/SOS7 – Private Accounts  - Kian.docx
@@ -31,42 +31,7 @@
           <w:noProof w:val="0"/>
           <w:sz w:val="24"/>
         </w:rPr>
-        <w:t>SOS</w:t>
-      </w:r>
-      <w:r>
-        <w:rPr>
-          <w:noProof w:val="0"/>
-          <w:sz w:val="24"/>
-        </w:rPr>
-        <w:t>19</w:t>
-      </w:r>
-      <w:r>
-        <w:rPr>
-          <w:noProof w:val="0"/>
-          <w:sz w:val="24"/>
-        </w:rPr>
-        <w:t xml:space="preserve"> – </w:t>
-      </w:r>
-      <w:r>
-        <w:rPr>
-          <w:noProof w:val="0"/>
-          <w:sz w:val="24"/>
-        </w:rPr>
-        <w:t xml:space="preserve">Set </w:t>
-      </w:r>
-      <w:r>
-        <w:rPr>
-          <w:noProof w:val="0"/>
-          <w:sz w:val="24"/>
-        </w:rPr>
-        <w:t xml:space="preserve">Private </w:t>
-      </w:r>
-      <w:r>
-        <w:rPr>
-          <w:noProof w:val="0"/>
-          <w:sz w:val="24"/>
-        </w:rPr>
-        <w:t>Accounts</w:t>
+        <w:t>SOS19 – Set Private Account</w:t>
       </w:r>
     </w:p>
     <w:p>
@@ -91,14 +56,7 @@
           <w:noProof w:val="0"/>
           <w:sz w:val="24"/>
         </w:rPr>
-        <w:t xml:space="preserve">User </w:t>
-      </w:r>
-      <w:r>
-        <w:rPr>
-          <w:noProof w:val="0"/>
-          <w:sz w:val="24"/>
-        </w:rPr>
-        <w:t>Privilege</w:t>
+        <w:t>Security</w:t>
       </w:r>
     </w:p>
     <w:p>
@@ -148,10 +106,8 @@
           <w:noProof w:val="0"/>
           <w:sz w:val="24"/>
         </w:rPr>
-        <w:t>User</w:t>
-      </w:r>
-      <w:bookmarkStart w:id="0" w:name="_GoBack"/>
-      <w:bookmarkEnd w:id="0"/>
+        <w:t>User (Members, Guests)</w:t>
+      </w:r>
     </w:p>
     <w:p>
       <w:pPr>
@@ -213,6 +169,38 @@
       <w:pPr>
         <w:pStyle w:val="Body"/>
         <w:numPr>
+          <w:ilvl w:val="0"/>
+          <w:numId w:val="1"/>
+        </w:numPr>
+        <w:tabs>
+          <w:tab w:val="left" w:pos="532"/>
+        </w:tabs>
+        <w:jc w:val="both"/>
+        <w:rPr>
+          <w:noProof w:val="0"/>
+          <w:sz w:val="24"/>
+        </w:rPr>
+      </w:pPr>
+      <w:r>
+        <w:rPr>
+          <w:b/>
+          <w:noProof w:val="0"/>
+          <w:sz w:val="24"/>
+        </w:rPr>
+        <w:t>Description:</w:t>
+      </w:r>
+      <w:r>
+        <w:rPr>
+          <w:noProof w:val="0"/>
+          <w:sz w:val="24"/>
+        </w:rPr>
+        <w:t xml:space="preserve"> </w:t>
+      </w:r>
+    </w:p>
+    <w:p>
+      <w:pPr>
+        <w:pStyle w:val="Body"/>
+        <w:numPr>
           <w:ilvl w:val="1"/>
           <w:numId w:val="1"/>
         </w:numPr>
@@ -229,8 +217,134 @@
         <w:rPr>
           <w:noProof w:val="0"/>
           <w:sz w:val="24"/>
-        </w:rPr>
-        <w:t>Users enabled private account in their profile security preferences.</w:t>
+          <w:u w:val="single"/>
+        </w:rPr>
+        <w:t>Use case begins</w:t>
+      </w:r>
+      <w:r>
+        <w:rPr>
+          <w:noProof w:val="0"/>
+          <w:sz w:val="24"/>
+        </w:rPr>
+        <w:t xml:space="preserve"> </w:t>
+      </w:r>
+      <w:r>
+        <w:rPr>
+          <w:noProof w:val="0"/>
+          <w:sz w:val="24"/>
+        </w:rPr>
+        <w:t>when a certain profile enables the private profile security feature.</w:t>
+      </w:r>
+    </w:p>
+    <w:p>
+      <w:pPr>
+        <w:pStyle w:val="Body"/>
+        <w:numPr>
+          <w:ilvl w:val="1"/>
+          <w:numId w:val="1"/>
+        </w:numPr>
+        <w:tabs>
+          <w:tab w:val="left" w:pos="532"/>
+        </w:tabs>
+        <w:jc w:val="both"/>
+        <w:rPr>
+          <w:noProof w:val="0"/>
+          <w:sz w:val="24"/>
+        </w:rPr>
+      </w:pPr>
+      <w:r>
+        <w:rPr>
+          <w:noProof w:val="0"/>
+          <w:sz w:val="24"/>
+        </w:rPr>
+        <w:t>The system</w:t>
+      </w:r>
+      <w:r>
+        <w:rPr>
+          <w:noProof w:val="0"/>
+          <w:sz w:val="24"/>
+        </w:rPr>
+        <w:t xml:space="preserve"> shall provide a security layer which hides a certain account’s private information for other User’s listed under Members or Guests.</w:t>
+      </w:r>
+    </w:p>
+    <w:p>
+      <w:pPr>
+        <w:pStyle w:val="Body"/>
+        <w:numPr>
+          <w:ilvl w:val="1"/>
+          <w:numId w:val="1"/>
+        </w:numPr>
+        <w:tabs>
+          <w:tab w:val="left" w:pos="532"/>
+        </w:tabs>
+        <w:jc w:val="both"/>
+        <w:rPr>
+          <w:noProof w:val="0"/>
+          <w:sz w:val="24"/>
+        </w:rPr>
+      </w:pPr>
+      <w:r>
+        <w:rPr>
+          <w:noProof w:val="0"/>
+          <w:sz w:val="24"/>
+        </w:rPr>
+        <w:t>The system shall whitelist System Administrator and Moderators, so they are allowed to have access to the private information.</w:t>
+      </w:r>
+    </w:p>
+    <w:p>
+      <w:pPr>
+        <w:pStyle w:val="Body"/>
+        <w:numPr>
+          <w:ilvl w:val="1"/>
+          <w:numId w:val="1"/>
+        </w:numPr>
+        <w:tabs>
+          <w:tab w:val="left" w:pos="532"/>
+        </w:tabs>
+        <w:jc w:val="both"/>
+        <w:rPr>
+          <w:noProof w:val="0"/>
+          <w:sz w:val="24"/>
+        </w:rPr>
+      </w:pPr>
+      <w:r>
+        <w:rPr>
+          <w:noProof w:val="0"/>
+          <w:sz w:val="24"/>
+        </w:rPr>
+        <w:t>The data that will be private contains but not limited to, the club/organization a member is a part of, their email address, and their score (based on the attendance tracker feature).</w:t>
+      </w:r>
+    </w:p>
+    <w:p>
+      <w:pPr>
+        <w:pStyle w:val="Body"/>
+        <w:numPr>
+          <w:ilvl w:val="1"/>
+          <w:numId w:val="1"/>
+        </w:numPr>
+        <w:tabs>
+          <w:tab w:val="left" w:pos="532"/>
+        </w:tabs>
+        <w:jc w:val="both"/>
+        <w:rPr>
+          <w:noProof w:val="0"/>
+          <w:sz w:val="24"/>
+        </w:rPr>
+      </w:pPr>
+      <w:r>
+        <w:rPr>
+          <w:noProof w:val="0"/>
+          <w:sz w:val="24"/>
+          <w:u w:val="single"/>
+        </w:rPr>
+        <w:t>The case ends</w:t>
+      </w:r>
+      <w:r>
+        <w:rPr>
+          <w:noProof w:val="0"/>
+          <w:sz w:val="24"/>
+        </w:rPr>
+        <w:t xml:space="preserve"> when the user disables the private profile feature.</w:t>
       </w:r>
     </w:p>
     <w:p>
@@ -242,195 +356,53 @@
         </w:numPr>
         <w:tabs>
           <w:tab w:val="left" w:pos="532"/>
-        </w:tabs>
-        <w:jc w:val="both"/>
-        <w:rPr>
-          <w:noProof w:val="0"/>
-          <w:sz w:val="24"/>
-        </w:rPr>
-      </w:pPr>
-      <w:r>
-        <w:rPr>
-          <w:b/>
-          <w:noProof w:val="0"/>
-          <w:sz w:val="24"/>
-        </w:rPr>
-        <w:t>Description:</w:t>
-      </w:r>
-      <w:r>
-        <w:rPr>
-          <w:noProof w:val="0"/>
-          <w:sz w:val="24"/>
-        </w:rPr>
-        <w:t xml:space="preserve"> </w:t>
-      </w:r>
-    </w:p>
-    <w:p>
-      <w:pPr>
-        <w:pStyle w:val="Body"/>
-        <w:numPr>
-          <w:ilvl w:val="1"/>
-          <w:numId w:val="1"/>
-        </w:numPr>
+          <w:tab w:val="left" w:pos="1080"/>
+          <w:tab w:val="left" w:pos="1612"/>
+        </w:tabs>
+        <w:jc w:val="both"/>
+        <w:rPr>
+          <w:noProof w:val="0"/>
+          <w:sz w:val="24"/>
+        </w:rPr>
+      </w:pPr>
+      <w:r>
+        <w:rPr>
+          <w:b/>
+          <w:noProof w:val="0"/>
+          <w:sz w:val="24"/>
+        </w:rPr>
+        <w:t>Relevant requirements:</w:t>
+      </w:r>
+    </w:p>
+    <w:p>
+      <w:pPr>
+        <w:pStyle w:val="Body"/>
         <w:tabs>
           <w:tab w:val="left" w:pos="532"/>
-        </w:tabs>
-        <w:jc w:val="both"/>
-        <w:rPr>
-          <w:noProof w:val="0"/>
-          <w:sz w:val="24"/>
-        </w:rPr>
-      </w:pPr>
-      <w:r>
-        <w:rPr>
-          <w:noProof w:val="0"/>
-          <w:sz w:val="24"/>
-          <w:u w:val="single"/>
-        </w:rPr>
-        <w:t>Use case begins</w:t>
-      </w:r>
-      <w:r>
-        <w:rPr>
-          <w:noProof w:val="0"/>
-          <w:sz w:val="24"/>
-        </w:rPr>
-        <w:t xml:space="preserve"> </w:t>
-      </w:r>
-      <w:r>
-        <w:rPr>
-          <w:noProof w:val="0"/>
-          <w:sz w:val="24"/>
-        </w:rPr>
-        <w:t xml:space="preserve">when a certain profile has </w:t>
-      </w:r>
-      <w:r>
-        <w:rPr>
-          <w:noProof w:val="0"/>
-          <w:sz w:val="24"/>
-        </w:rPr>
-        <w:t>enabled the private profile security feature.</w:t>
-      </w:r>
-    </w:p>
-    <w:p>
-      <w:pPr>
-        <w:pStyle w:val="Body"/>
-        <w:numPr>
-          <w:ilvl w:val="1"/>
-          <w:numId w:val="1"/>
-        </w:numPr>
-        <w:tabs>
-          <w:tab w:val="left" w:pos="532"/>
-        </w:tabs>
-        <w:jc w:val="both"/>
-        <w:rPr>
-          <w:noProof w:val="0"/>
-          <w:sz w:val="24"/>
-        </w:rPr>
-      </w:pPr>
-      <w:r>
-        <w:rPr>
-          <w:noProof w:val="0"/>
-          <w:sz w:val="24"/>
-        </w:rPr>
-        <w:t>The system</w:t>
-      </w:r>
-      <w:r>
-        <w:rPr>
-          <w:noProof w:val="0"/>
-          <w:sz w:val="24"/>
-        </w:rPr>
-        <w:t xml:space="preserve"> </w:t>
-      </w:r>
-      <w:r>
-        <w:rPr>
-          <w:noProof w:val="0"/>
-          <w:sz w:val="24"/>
-        </w:rPr>
-        <w:t xml:space="preserve">will </w:t>
-      </w:r>
-      <w:r>
-        <w:rPr>
-          <w:noProof w:val="0"/>
-          <w:sz w:val="24"/>
-        </w:rPr>
-        <w:t>hide private information such as scores, organization that a user is a member of, and their email addresses.</w:t>
-      </w:r>
-    </w:p>
-    <w:p>
-      <w:pPr>
-        <w:pStyle w:val="Body"/>
-        <w:numPr>
-          <w:ilvl w:val="1"/>
-          <w:numId w:val="1"/>
-        </w:numPr>
-        <w:tabs>
-          <w:tab w:val="left" w:pos="532"/>
-        </w:tabs>
-        <w:jc w:val="both"/>
-        <w:rPr>
-          <w:noProof w:val="0"/>
-          <w:sz w:val="24"/>
-        </w:rPr>
-      </w:pPr>
-      <w:r>
-        <w:rPr>
-          <w:noProof w:val="0"/>
-          <w:sz w:val="24"/>
-        </w:rPr>
-        <w:t xml:space="preserve">The </w:t>
-      </w:r>
-      <w:r>
-        <w:rPr>
-          <w:noProof w:val="0"/>
-          <w:sz w:val="24"/>
-        </w:rPr>
-        <w:t>organizers and administrators can still have access to the private information, they are just hidden from other members and guests.</w:t>
-      </w:r>
-    </w:p>
-    <w:p>
-      <w:pPr>
-        <w:pStyle w:val="Body"/>
-        <w:numPr>
-          <w:ilvl w:val="1"/>
-          <w:numId w:val="1"/>
-        </w:numPr>
-        <w:tabs>
-          <w:tab w:val="left" w:pos="532"/>
-        </w:tabs>
-        <w:jc w:val="both"/>
-        <w:rPr>
-          <w:noProof w:val="0"/>
-          <w:sz w:val="24"/>
-        </w:rPr>
-      </w:pPr>
-      <w:r>
-        <w:rPr>
-          <w:noProof w:val="0"/>
-          <w:sz w:val="24"/>
-          <w:u w:val="single"/>
-        </w:rPr>
-        <w:t>The case ends</w:t>
-      </w:r>
-      <w:r>
-        <w:rPr>
-          <w:noProof w:val="0"/>
-          <w:sz w:val="24"/>
-        </w:rPr>
-        <w:t xml:space="preserve"> </w:t>
-      </w:r>
-      <w:r>
-        <w:rPr>
-          <w:noProof w:val="0"/>
-          <w:sz w:val="24"/>
-        </w:rPr>
-        <w:t xml:space="preserve">when the </w:t>
-      </w:r>
-      <w:r>
-        <w:rPr>
-          <w:noProof w:val="0"/>
-          <w:sz w:val="24"/>
-        </w:rPr>
-        <w:t>user disables the private profile feature.</w:t>
+          <w:tab w:val="left" w:pos="1080"/>
+          <w:tab w:val="left" w:pos="1612"/>
+        </w:tabs>
+        <w:ind w:left="720"/>
+        <w:jc w:val="both"/>
+        <w:rPr>
+          <w:noProof w:val="0"/>
+          <w:sz w:val="24"/>
+        </w:rPr>
+      </w:pPr>
+      <w:r>
+        <w:rPr>
+          <w:b/>
+          <w:noProof w:val="0"/>
+          <w:sz w:val="24"/>
+        </w:rPr>
+        <w:tab/>
+      </w:r>
+      <w:r>
+        <w:rPr>
+          <w:noProof w:val="0"/>
+          <w:sz w:val="24"/>
+        </w:rPr>
+        <w:t>None.</w:t>
       </w:r>
     </w:p>
     <w:p>
@@ -457,31 +429,14 @@
           <w:noProof w:val="0"/>
           <w:sz w:val="24"/>
         </w:rPr>
-        <w:t>Relevant requirements:</w:t>
-      </w:r>
-    </w:p>
-    <w:p>
-      <w:pPr>
-        <w:pStyle w:val="Body"/>
-        <w:tabs>
-          <w:tab w:val="left" w:pos="532"/>
-          <w:tab w:val="left" w:pos="1080"/>
-          <w:tab w:val="left" w:pos="1612"/>
-        </w:tabs>
-        <w:ind w:left="720"/>
-        <w:jc w:val="both"/>
-        <w:rPr>
-          <w:noProof w:val="0"/>
-          <w:sz w:val="24"/>
-        </w:rPr>
-      </w:pPr>
-      <w:r>
-        <w:rPr>
-          <w:b/>
-          <w:noProof w:val="0"/>
-          <w:sz w:val="24"/>
-        </w:rPr>
-        <w:tab/>
+        <w:t>Post-conditions:</w:t>
+      </w:r>
+      <w:r>
+        <w:rPr>
+          <w:noProof w:val="0"/>
+          <w:sz w:val="24"/>
+        </w:rPr>
+        <w:t xml:space="preserve"> </w:t>
       </w:r>
       <w:r>
         <w:rPr>
@@ -515,7 +470,25 @@
           <w:noProof w:val="0"/>
           <w:sz w:val="24"/>
         </w:rPr>
-        <w:t>Post-conditions:</w:t>
+        <w:t>Alternative Courses of Action:</w:t>
+      </w:r>
+    </w:p>
+    <w:p>
+      <w:pPr>
+        <w:pStyle w:val="Body"/>
+        <w:jc w:val="both"/>
+        <w:rPr>
+          <w:noProof w:val="0"/>
+          <w:sz w:val="24"/>
+        </w:rPr>
+      </w:pPr>
+      <w:r>
+        <w:rPr>
+          <w:b/>
+          <w:noProof w:val="0"/>
+          <w:sz w:val="24"/>
+        </w:rPr>
+        <w:t>Extensions:</w:t>
       </w:r>
       <w:r>
         <w:rPr>
@@ -524,57 +497,47 @@
         </w:rPr>
         <w:t xml:space="preserve"> </w:t>
       </w:r>
-      <w:r>
-        <w:rPr>
-          <w:noProof w:val="0"/>
-          <w:sz w:val="24"/>
-        </w:rPr>
-        <w:t>None.</w:t>
-      </w:r>
-    </w:p>
-    <w:p>
-      <w:pPr>
-        <w:pStyle w:val="Body"/>
-        <w:numPr>
-          <w:ilvl w:val="0"/>
-          <w:numId w:val="1"/>
-        </w:numPr>
-        <w:tabs>
-          <w:tab w:val="left" w:pos="532"/>
-          <w:tab w:val="left" w:pos="1080"/>
-          <w:tab w:val="left" w:pos="1612"/>
-        </w:tabs>
-        <w:jc w:val="both"/>
-        <w:rPr>
-          <w:noProof w:val="0"/>
-          <w:sz w:val="24"/>
-        </w:rPr>
-      </w:pPr>
-      <w:r>
-        <w:rPr>
-          <w:b/>
-          <w:noProof w:val="0"/>
-          <w:sz w:val="24"/>
-        </w:rPr>
-        <w:t>Alternative Courses of Action:</w:t>
-      </w:r>
-    </w:p>
-    <w:p>
-      <w:pPr>
-        <w:pStyle w:val="Body"/>
-        <w:jc w:val="both"/>
-        <w:rPr>
-          <w:noProof w:val="0"/>
-          <w:sz w:val="24"/>
-        </w:rPr>
-      </w:pPr>
-      <w:r>
-        <w:rPr>
-          <w:b/>
-          <w:noProof w:val="0"/>
-          <w:sz w:val="24"/>
-        </w:rPr>
-        <w:t>Extensions:</w:t>
+    </w:p>
+    <w:p>
+      <w:pPr>
+        <w:pStyle w:val="Body"/>
+        <w:jc w:val="both"/>
+        <w:rPr>
+          <w:noProof w:val="0"/>
+          <w:sz w:val="24"/>
+        </w:rPr>
+      </w:pPr>
+      <w:r>
+        <w:rPr>
+          <w:noProof w:val="0"/>
+          <w:sz w:val="24"/>
+        </w:rPr>
+        <w:tab/>
+      </w:r>
+      <w:r>
+        <w:rPr>
+          <w:noProof w:val="0"/>
+          <w:sz w:val="24"/>
+        </w:rPr>
+        <w:t xml:space="preserve">None. </w:t>
+      </w:r>
+    </w:p>
+    <w:p>
+      <w:pPr>
+        <w:pStyle w:val="Body"/>
+        <w:jc w:val="both"/>
+        <w:rPr>
+          <w:noProof w:val="0"/>
+          <w:sz w:val="24"/>
+        </w:rPr>
+      </w:pPr>
+      <w:r>
+        <w:rPr>
+          <w:b/>
+          <w:noProof w:val="0"/>
+          <w:sz w:val="24"/>
+        </w:rPr>
+        <w:t>Exceptions:</w:t>
       </w:r>
       <w:r>
         <w:rPr>
@@ -599,61 +562,6 @@
           <w:sz w:val="24"/>
         </w:rPr>
         <w:tab/>
-      </w:r>
-      <w:r>
-        <w:rPr>
-          <w:noProof w:val="0"/>
-          <w:sz w:val="24"/>
-        </w:rPr>
-        <w:t xml:space="preserve">None. </w:t>
-      </w:r>
-    </w:p>
-    <w:p>
-      <w:pPr>
-        <w:pStyle w:val="Body"/>
-        <w:jc w:val="both"/>
-        <w:rPr>
-          <w:noProof w:val="0"/>
-          <w:sz w:val="24"/>
-        </w:rPr>
-      </w:pPr>
-      <w:r>
-        <w:rPr>
-          <w:b/>
-          <w:noProof w:val="0"/>
-          <w:sz w:val="24"/>
-        </w:rPr>
-        <w:t>Exceptions:</w:t>
-      </w:r>
-      <w:r>
-        <w:rPr>
-          <w:noProof w:val="0"/>
-          <w:sz w:val="24"/>
-        </w:rPr>
-        <w:t xml:space="preserve"> </w:t>
-      </w:r>
-    </w:p>
-    <w:p>
-      <w:pPr>
-        <w:pStyle w:val="Body"/>
-        <w:jc w:val="both"/>
-        <w:rPr>
-          <w:noProof w:val="0"/>
-          <w:sz w:val="24"/>
-        </w:rPr>
-      </w:pPr>
-      <w:r>
-        <w:rPr>
-          <w:noProof w:val="0"/>
-          <w:sz w:val="24"/>
-        </w:rPr>
-        <w:tab/>
-      </w:r>
-      <w:r>
-        <w:rPr>
-          <w:noProof w:val="0"/>
-          <w:sz w:val="24"/>
-        </w:rPr>
         <w:t>None.</w:t>
       </w:r>
     </w:p>
@@ -740,13 +648,7 @@
           <w:sz w:val="24"/>
         </w:rPr>
         <w:tab/>
-      </w:r>
-      <w:r>
-        <w:rPr>
-          <w:noProof w:val="0"/>
-          <w:sz w:val="24"/>
-        </w:rPr>
-        <w:t>None</w:t>
+        <w:t>SOS6 – Ensure User Profile Privacy</w:t>
       </w:r>
     </w:p>
     <w:p>
@@ -864,14 +766,7 @@
           <w:noProof w:val="0"/>
           <w:sz w:val="24"/>
         </w:rPr>
-        <w:t xml:space="preserve"> </w:t>
-      </w:r>
-      <w:r>
-        <w:rPr>
-          <w:noProof w:val="0"/>
-          <w:sz w:val="24"/>
-        </w:rPr>
-        <w:t>Low</w:t>
+        <w:t xml:space="preserve"> Medium</w:t>
       </w:r>
     </w:p>
     <w:p>
@@ -926,6 +821,7 @@
           <w:sz w:val="24"/>
           <w:szCs w:val="24"/>
         </w:rPr>
+        <w:lastRenderedPageBreak/>
         <w:t>Usability</w:t>
       </w:r>
     </w:p>
@@ -948,7 +844,6 @@
           <w:sz w:val="24"/>
           <w:szCs w:val="24"/>
         </w:rPr>
-        <w:lastRenderedPageBreak/>
         <w:t>User must be aware of their privileges and what actions those privileges permit.</w:t>
       </w:r>
     </w:p>
@@ -1254,78 +1149,62 @@
         <w:rPr>
           <w:sz w:val="24"/>
         </w:rPr>
-        <w:t>09/</w:t>
-      </w:r>
-      <w:r>
-        <w:rPr>
-          <w:sz w:val="24"/>
-        </w:rPr>
-        <w:t>1</w:t>
-      </w:r>
-      <w:r>
-        <w:rPr>
-          <w:sz w:val="24"/>
-        </w:rPr>
-        <w:t>0</w:t>
-      </w:r>
-      <w:r>
-        <w:rPr>
-          <w:sz w:val="24"/>
-        </w:rPr>
-        <w:t>/2019</w:t>
+        <w:t>09/10/2019</w:t>
+      </w:r>
+    </w:p>
+    <w:p>
+      <w:pPr>
+        <w:pStyle w:val="Body"/>
+        <w:jc w:val="both"/>
+        <w:rPr>
+          <w:sz w:val="24"/>
+        </w:rPr>
+      </w:pPr>
+      <w:r>
+        <w:rPr>
+          <w:b/>
+          <w:sz w:val="24"/>
+        </w:rPr>
+        <w:t>Date last modified:</w:t>
+      </w:r>
+      <w:r>
+        <w:rPr>
+          <w:sz w:val="24"/>
+        </w:rPr>
+        <w:t xml:space="preserve"> </w:t>
+      </w:r>
+      <w:r>
+        <w:rPr>
+          <w:sz w:val="24"/>
+        </w:rPr>
+        <w:t>09/21/2019</w:t>
+      </w:r>
+      <w:r>
+        <w:rPr>
+          <w:sz w:val="24"/>
+        </w:rPr>
+        <w:t xml:space="preserve"> </w:t>
       </w:r>
     </w:p>
     <w:p>
       <w:pPr>
         <w:pStyle w:val="Body"/>
         <w:pBdr>
-          <w:bottom w:val="double" w:sz="6" w:space="1" w:color="auto"/>
+          <w:bottom w:val="thinThickThinMediumGap" w:sz="18" w:space="1" w:color="auto"/>
         </w:pBdr>
         <w:jc w:val="both"/>
         <w:rPr>
-          <w:sz w:val="24"/>
-        </w:rPr>
-      </w:pPr>
-      <w:r>
-        <w:rPr>
-          <w:b/>
-          <w:sz w:val="24"/>
-        </w:rPr>
-        <w:t>Date last modified:</w:t>
-      </w:r>
-      <w:r>
-        <w:rPr>
-          <w:sz w:val="24"/>
-        </w:rPr>
-        <w:t xml:space="preserve"> </w:t>
-      </w:r>
-      <w:r>
-        <w:rPr>
-          <w:sz w:val="24"/>
-        </w:rPr>
-        <w:t>09/1</w:t>
-      </w:r>
-      <w:r>
-        <w:rPr>
-          <w:sz w:val="24"/>
-        </w:rPr>
-        <w:t>5</w:t>
-      </w:r>
-      <w:r>
-        <w:rPr>
-          <w:sz w:val="24"/>
-        </w:rPr>
-        <w:t>/2019</w:t>
-      </w:r>
-      <w:r>
-        <w:rPr>
-          <w:sz w:val="24"/>
-        </w:rPr>
-        <w:t xml:space="preserve"> </w:t>
-      </w:r>
+          <w:noProof w:val="0"/>
+          <w:sz w:val="24"/>
+        </w:rPr>
+      </w:pPr>
     </w:p>
     <w:p/>
     <w:p/>
+    <w:p>
+      <w:bookmarkStart w:id="0" w:name="_GoBack"/>
+      <w:bookmarkEnd w:id="0"/>
+    </w:p>
     <w:sectPr>
       <w:pgSz w:w="12240" w:h="15840"/>
       <w:pgMar w:top="1440" w:right="1440" w:bottom="1440" w:left="1440" w:header="720" w:footer="720" w:gutter="0"/>

</xml_diff>